<commit_message>
Amended instructions on how to run the test suite.
</commit_message>
<xml_diff>
--- a/Documentation/User Guide.docx
+++ b/Documentation/User Guide.docx
@@ -10,6 +10,7 @@
           <w:docPartUnique/>
         </w:docPartObj>
       </w:sdtPr>
+      <w:sdtEndPr/>
       <w:sdtContent>
         <w:p/>
         <w:p>
@@ -108,6 +109,7 @@
                                     <w:dataBinding w:prefixMappings="xmlns:ns0='http://purl.org/dc/elements/1.1/' xmlns:ns1='http://schemas.openxmlformats.org/package/2006/metadata/core-properties' " w:xpath="/ns1:coreProperties[1]/ns0:title[1]" w:storeItemID="{6C3C8BC8-F283-45AE-878A-BAB7291924A1}"/>
                                     <w:text/>
                                   </w:sdtPr>
+                                  <w:sdtEndPr/>
                                   <w:sdtContent>
                                     <w:r>
                                       <w:rPr>
@@ -134,6 +136,7 @@
                                   <w:dataBinding w:prefixMappings="xmlns:ns0='http://purl.org/dc/elements/1.1/' xmlns:ns1='http://schemas.openxmlformats.org/package/2006/metadata/core-properties' " w:xpath="/ns1:coreProperties[1]/ns0:subject[1]" w:storeItemID="{6C3C8BC8-F283-45AE-878A-BAB7291924A1}"/>
                                   <w:text/>
                                 </w:sdtPr>
+                                <w:sdtEndPr/>
                                 <w:sdtContent>
                                   <w:p>
                                     <w:pPr>
@@ -172,6 +175,7 @@
                                   <w:dataBinding w:prefixMappings="xmlns:ns0='http://purl.org/dc/elements/1.1/' xmlns:ns1='http://schemas.openxmlformats.org/package/2006/metadata/core-properties' " w:xpath="/ns1:coreProperties[1]/ns0:creator[1]" w:storeItemID="{6C3C8BC8-F283-45AE-878A-BAB7291924A1}"/>
                                   <w:text/>
                                 </w:sdtPr>
+                                <w:sdtEndPr/>
                                 <w:sdtContent>
                                   <w:p>
                                     <w:pPr>
@@ -429,6 +433,7 @@
                                     <w:calendar w:val="gregorian"/>
                                   </w:date>
                                 </w:sdtPr>
+                                <w:sdtEndPr/>
                                 <w:sdtContent>
                                   <w:p>
                                     <w:pPr>
@@ -535,6 +540,13 @@
     </w:sdt>
     <w:sdt>
       <w:sdtPr>
+        <w:rPr>
+          <w:caps w:val="0"/>
+          <w:color w:val="auto"/>
+          <w:spacing w:val="0"/>
+          <w:sz w:val="20"/>
+          <w:szCs w:val="20"/>
+        </w:rPr>
         <w:id w:val="-165785366"/>
         <w:docPartObj>
           <w:docPartGallery w:val="Table of Contents"/>
@@ -545,12 +557,7 @@
         <w:rPr>
           <w:b/>
           <w:bCs/>
-          <w:caps w:val="0"/>
           <w:noProof/>
-          <w:color w:val="auto"/>
-          <w:spacing w:val="0"/>
-          <w:sz w:val="20"/>
-          <w:szCs w:val="20"/>
         </w:rPr>
       </w:sdtEndPr>
       <w:sdtContent>
@@ -584,110 +591,63 @@
           <w:r>
             <w:fldChar w:fldCharType="separate"/>
           </w:r>
-          <w:bookmarkStart w:id="0" w:name="_GoBack"/>
-          <w:bookmarkEnd w:id="0"/>
-          <w:r>
-            <w:rPr>
-              <w:rStyle w:val="Hyperlink"/>
-              <w:noProof/>
-            </w:rPr>
-            <w:fldChar w:fldCharType="begin"/>
-          </w:r>
-          <w:r>
-            <w:rPr>
-              <w:rStyle w:val="Hyperlink"/>
-              <w:noProof/>
-            </w:rPr>
-            <w:instrText xml:space="preserve"> </w:instrText>
-          </w:r>
-          <w:r>
-            <w:rPr>
-              <w:noProof/>
-            </w:rPr>
-            <w:instrText>HYPERLINK \l "_Toc24020660"</w:instrText>
-          </w:r>
-          <w:r>
-            <w:rPr>
-              <w:rStyle w:val="Hyperlink"/>
-              <w:noProof/>
-            </w:rPr>
-            <w:instrText xml:space="preserve"> </w:instrText>
-          </w:r>
-          <w:r>
-            <w:rPr>
-              <w:rStyle w:val="Hyperlink"/>
-              <w:noProof/>
-            </w:rPr>
-          </w:r>
-          <w:r>
-            <w:rPr>
-              <w:rStyle w:val="Hyperlink"/>
-              <w:noProof/>
-            </w:rPr>
-            <w:fldChar w:fldCharType="separate"/>
-          </w:r>
-          <w:r>
-            <w:rPr>
-              <w:rStyle w:val="Hyperlink"/>
-              <w:noProof/>
-            </w:rPr>
-            <w:t>Overview</w:t>
-          </w:r>
-          <w:r>
-            <w:rPr>
-              <w:noProof/>
-              <w:webHidden/>
-            </w:rPr>
-            <w:tab/>
-          </w:r>
-          <w:r>
-            <w:rPr>
-              <w:noProof/>
-              <w:webHidden/>
-            </w:rPr>
-            <w:fldChar w:fldCharType="begin"/>
-          </w:r>
-          <w:r>
-            <w:rPr>
-              <w:noProof/>
-              <w:webHidden/>
-            </w:rPr>
-            <w:instrText xml:space="preserve"> PAGEREF _Toc24020660 \h </w:instrText>
-          </w:r>
-          <w:r>
-            <w:rPr>
-              <w:noProof/>
-              <w:webHidden/>
-            </w:rPr>
-          </w:r>
-          <w:r>
-            <w:rPr>
-              <w:noProof/>
-              <w:webHidden/>
-            </w:rPr>
-            <w:fldChar w:fldCharType="separate"/>
-          </w:r>
-          <w:r>
-            <w:rPr>
-              <w:noProof/>
-              <w:webHidden/>
-            </w:rPr>
-            <w:t>2</w:t>
-          </w:r>
-          <w:r>
-            <w:rPr>
-              <w:noProof/>
-              <w:webHidden/>
-            </w:rPr>
-            <w:fldChar w:fldCharType="end"/>
-          </w:r>
-          <w:r>
-            <w:rPr>
-              <w:rStyle w:val="Hyperlink"/>
-              <w:noProof/>
-            </w:rPr>
-            <w:fldChar w:fldCharType="end"/>
-          </w:r>
+          <w:hyperlink w:anchor="_Toc24020660" w:history="1">
+            <w:r>
+              <w:rPr>
+                <w:rStyle w:val="Hyperlink"/>
+                <w:noProof/>
+              </w:rPr>
+              <w:t>Overview</w:t>
+            </w:r>
+            <w:r>
+              <w:rPr>
+                <w:noProof/>
+                <w:webHidden/>
+              </w:rPr>
+              <w:tab/>
+            </w:r>
+            <w:r>
+              <w:rPr>
+                <w:noProof/>
+                <w:webHidden/>
+              </w:rPr>
+              <w:fldChar w:fldCharType="begin"/>
+            </w:r>
+            <w:r>
+              <w:rPr>
+                <w:noProof/>
+                <w:webHidden/>
+              </w:rPr>
+              <w:instrText xml:space="preserve"> PAGEREF _Toc24020660 \h </w:instrText>
+            </w:r>
+            <w:r>
+              <w:rPr>
+                <w:noProof/>
+                <w:webHidden/>
+              </w:rPr>
+            </w:r>
+            <w:r>
+              <w:rPr>
+                <w:noProof/>
+                <w:webHidden/>
+              </w:rPr>
+              <w:fldChar w:fldCharType="separate"/>
+            </w:r>
+            <w:r>
+              <w:rPr>
+                <w:noProof/>
+                <w:webHidden/>
+              </w:rPr>
+              <w:t>2</w:t>
+            </w:r>
+            <w:r>
+              <w:rPr>
+                <w:noProof/>
+                <w:webHidden/>
+              </w:rPr>
+              <w:fldChar w:fldCharType="end"/>
+            </w:r>
+          </w:hyperlink>
         </w:p>
         <w:p>
           <w:pPr>
@@ -1420,44 +1380,44 @@
       <w:pPr>
         <w:pStyle w:val="Heading1"/>
       </w:pPr>
-      <w:bookmarkStart w:id="1" w:name="_Toc24020660"/>
+      <w:bookmarkStart w:id="0" w:name="_Toc24020660"/>
       <w:r>
         <w:lastRenderedPageBreak/>
         <w:t>Overview</w:t>
       </w:r>
+      <w:bookmarkEnd w:id="0"/>
+    </w:p>
+    <w:p>
+      <w:r>
+        <w:t>This web application has been designed to allow users to create, read, update, and delete quizzes and their containing questions and answers. You must have a pre-existing account to login and use the web application</w:t>
+      </w:r>
+      <w:r>
+        <w:t xml:space="preserve">. If you do not have an </w:t>
+      </w:r>
+      <w:proofErr w:type="gramStart"/>
+      <w:r>
+        <w:t>account</w:t>
+      </w:r>
+      <w:proofErr w:type="gramEnd"/>
+      <w:r>
+        <w:t xml:space="preserve"> then refer to the “Adding User Accounts” section of this document to create one. </w:t>
+      </w:r>
+    </w:p>
+    <w:p>
+      <w:pPr>
+        <w:pStyle w:val="Heading1"/>
+      </w:pPr>
+      <w:bookmarkStart w:id="1" w:name="_Toc24020661"/>
+      <w:r>
+        <w:t>Pre</w:t>
+      </w:r>
+      <w:r>
+        <w:t>requisite</w:t>
+      </w:r>
+      <w:r>
+        <w:t>s</w:t>
+      </w:r>
       <w:bookmarkEnd w:id="1"/>
-    </w:p>
-    <w:p>
-      <w:r>
-        <w:t>This web application has been designed to allow users to create, read, update, and delete quizzes and their containing questions and answers. You must have a pre-existing account to login and use the web application</w:t>
-      </w:r>
-      <w:r>
-        <w:t xml:space="preserve">. If you do not have an </w:t>
-      </w:r>
-      <w:proofErr w:type="gramStart"/>
-      <w:r>
-        <w:t>account</w:t>
-      </w:r>
-      <w:proofErr w:type="gramEnd"/>
-      <w:r>
-        <w:t xml:space="preserve"> then refer to the “Adding User Accounts” section of this document to create one. </w:t>
-      </w:r>
-    </w:p>
-    <w:p>
-      <w:pPr>
-        <w:pStyle w:val="Heading1"/>
-      </w:pPr>
-      <w:bookmarkStart w:id="2" w:name="_Toc24020661"/>
-      <w:r>
-        <w:t>Pre</w:t>
-      </w:r>
-      <w:r>
-        <w:t>requisite</w:t>
-      </w:r>
-      <w:r>
-        <w:t>s</w:t>
-      </w:r>
-      <w:bookmarkEnd w:id="2"/>
     </w:p>
     <w:p>
       <w:r>
@@ -1477,19 +1437,7 @@
           <w:rPr>
             <w:rStyle w:val="Hyperlink"/>
           </w:rPr>
-          <w:t>.NET Core 3.0 S</w:t>
-        </w:r>
-        <w:r>
-          <w:rPr>
-            <w:rStyle w:val="Hyperlink"/>
-          </w:rPr>
-          <w:t>D</w:t>
-        </w:r>
-        <w:r>
-          <w:rPr>
-            <w:rStyle w:val="Hyperlink"/>
-          </w:rPr>
-          <w:t>K</w:t>
+          <w:t>.NET Core 3.0 SDK</w:t>
         </w:r>
       </w:hyperlink>
     </w:p>
@@ -1526,7 +1474,7 @@
       <w:pPr>
         <w:pStyle w:val="Heading1"/>
       </w:pPr>
-      <w:bookmarkStart w:id="3" w:name="_Toc24020662"/>
+      <w:bookmarkStart w:id="2" w:name="_Toc24020662"/>
       <w:r>
         <w:t xml:space="preserve">Running </w:t>
       </w:r>
@@ -1536,7 +1484,7 @@
       <w:r>
         <w:t>he Application</w:t>
       </w:r>
-      <w:bookmarkEnd w:id="3"/>
+      <w:bookmarkEnd w:id="2"/>
     </w:p>
     <w:p>
       <w:pPr>
@@ -1575,8 +1523,8 @@
           <w:noProof/>
         </w:rPr>
         <w:drawing>
-          <wp:inline distT="0" distB="0" distL="0" distR="0" wp14:anchorId="225C974F" wp14:editId="6CB95F36">
-            <wp:extent cx="5731510" cy="2212975"/>
+          <wp:inline distT="0" distB="0" distL="0" distR="0" wp14:anchorId="7B6E99FB" wp14:editId="39A47812">
+            <wp:extent cx="5731510" cy="2630805"/>
             <wp:effectExtent l="0" t="0" r="2540" b="0"/>
             <wp:docPr id="1" name="Picture 1"/>
             <wp:cNvGraphicFramePr>
@@ -1598,7 +1546,7 @@
                   <pic:spPr>
                     <a:xfrm>
                       <a:off x="0" y="0"/>
-                      <a:ext cx="5731510" cy="2212975"/>
+                      <a:ext cx="5731510" cy="2630805"/>
                     </a:xfrm>
                     <a:prstGeom prst="rect">
                       <a:avLst/>
@@ -1610,6 +1558,8 @@
           </wp:inline>
         </w:drawing>
       </w:r>
+      <w:bookmarkStart w:id="3" w:name="_GoBack"/>
+      <w:bookmarkEnd w:id="3"/>
     </w:p>
     <w:p>
       <w:pPr>
@@ -1619,14 +1569,27 @@
       <w:r>
         <w:t xml:space="preserve">Figure </w:t>
       </w:r>
-      <w:fldSimple w:instr=" SEQ Figure \* ARABIC ">
-        <w:r>
-          <w:rPr>
-            <w:noProof/>
-          </w:rPr>
-          <w:t>1</w:t>
-        </w:r>
-      </w:fldSimple>
+      <w:r>
+        <w:fldChar w:fldCharType="begin"/>
+      </w:r>
+      <w:r>
+        <w:instrText xml:space="preserve"> SEQ Figure \* ARABIC </w:instrText>
+      </w:r>
+      <w:r>
+        <w:fldChar w:fldCharType="separate"/>
+      </w:r>
+      <w:r>
+        <w:rPr>
+          <w:noProof/>
+        </w:rPr>
+        <w:t>1</w:t>
+      </w:r>
+      <w:r>
+        <w:rPr>
+          <w:noProof/>
+        </w:rPr>
+        <w:fldChar w:fldCharType="end"/>
+      </w:r>
       <w:r>
         <w:t>: RunApplication.bat file location</w:t>
       </w:r>
@@ -1716,14 +1679,27 @@
       <w:r>
         <w:t xml:space="preserve">Figure </w:t>
       </w:r>
-      <w:fldSimple w:instr=" SEQ Figure \* ARABIC ">
-        <w:r>
-          <w:rPr>
-            <w:noProof/>
-          </w:rPr>
-          <w:t>2</w:t>
-        </w:r>
-      </w:fldSimple>
+      <w:r>
+        <w:fldChar w:fldCharType="begin"/>
+      </w:r>
+      <w:r>
+        <w:instrText xml:space="preserve"> SEQ Figure \* ARABIC </w:instrText>
+      </w:r>
+      <w:r>
+        <w:fldChar w:fldCharType="separate"/>
+      </w:r>
+      <w:r>
+        <w:rPr>
+          <w:noProof/>
+        </w:rPr>
+        <w:t>2</w:t>
+      </w:r>
+      <w:r>
+        <w:rPr>
+          <w:noProof/>
+        </w:rPr>
+        <w:fldChar w:fldCharType="end"/>
+      </w:r>
       <w:r>
         <w:t xml:space="preserve">: Navigating to </w:t>
       </w:r>
@@ -1810,14 +1786,30 @@
       <w:r>
         <w:t xml:space="preserve">Figure </w:t>
       </w:r>
-      <w:fldSimple w:instr=" SEQ Figure \* ARABIC ">
-        <w:r>
-          <w:rPr>
-            <w:noProof/>
-          </w:rPr>
-          <w:t>3</w:t>
-        </w:r>
-      </w:fldSimple>
+      <w:r>
+        <w:fldChar w:fldCharType="begin"/>
+      </w:r>
+      <w:r>
+        <w:instrText xml:space="preserve"> SEQ Figure \</w:instrText>
+      </w:r>
+      <w:r>
+        <w:instrText xml:space="preserve">* ARABIC </w:instrText>
+      </w:r>
+      <w:r>
+        <w:fldChar w:fldCharType="separate"/>
+      </w:r>
+      <w:r>
+        <w:rPr>
+          <w:noProof/>
+        </w:rPr>
+        <w:t>3</w:t>
+      </w:r>
+      <w:r>
+        <w:rPr>
+          <w:noProof/>
+        </w:rPr>
+        <w:fldChar w:fldCharType="end"/>
+      </w:r>
       <w:r>
         <w:t>: Navigating past “connection is not private” warning</w:t>
       </w:r>
@@ -1894,14 +1886,27 @@
       <w:r>
         <w:t xml:space="preserve">Figure </w:t>
       </w:r>
-      <w:fldSimple w:instr=" SEQ Figure \* ARABIC ">
-        <w:r>
-          <w:rPr>
-            <w:noProof/>
-          </w:rPr>
-          <w:t>4</w:t>
-        </w:r>
-      </w:fldSimple>
+      <w:r>
+        <w:fldChar w:fldCharType="begin"/>
+      </w:r>
+      <w:r>
+        <w:instrText xml:space="preserve"> SEQ Figure \* ARABIC </w:instrText>
+      </w:r>
+      <w:r>
+        <w:fldChar w:fldCharType="separate"/>
+      </w:r>
+      <w:r>
+        <w:rPr>
+          <w:noProof/>
+        </w:rPr>
+        <w:t>4</w:t>
+      </w:r>
+      <w:r>
+        <w:rPr>
+          <w:noProof/>
+        </w:rPr>
+        <w:fldChar w:fldCharType="end"/>
+      </w:r>
       <w:r>
         <w:t>: Quiz Manager homepage</w:t>
       </w:r>
@@ -1921,25 +1926,6 @@
         <w:t>he Test Suite</w:t>
       </w:r>
       <w:bookmarkEnd w:id="4"/>
-    </w:p>
-    <w:p>
-      <w:pPr>
-        <w:rPr>
-          <w:b/>
-        </w:rPr>
-      </w:pPr>
-      <w:r>
-        <w:rPr>
-          <w:b/>
-        </w:rPr>
-        <w:t xml:space="preserve">IMPORTANT: Ensure that you are </w:t>
-      </w:r>
-      <w:r>
-        <w:rPr>
-          <w:b/>
-        </w:rPr>
-        <w:t>running the application before running these tests. You can do this by following the steps in the “Running the Application” section.</w:t>
-      </w:r>
     </w:p>
     <w:p>
       <w:pPr>
@@ -1950,13 +1936,7 @@
         </w:numPr>
       </w:pPr>
       <w:r>
-        <w:t>Open th</w:t>
-      </w:r>
-      <w:r>
-        <w:t xml:space="preserve">e project folder and </w:t>
-      </w:r>
-      <w:r>
-        <w:t>double-click on RunTests.bat to run the test suite.</w:t>
+        <w:t>Run the application in development mode by double-clicking on the RunApplicationDev.bat file in the project folder.</w:t>
       </w:r>
     </w:p>
     <w:p>
@@ -1969,10 +1949,10 @@
           <w:noProof/>
         </w:rPr>
         <w:drawing>
-          <wp:inline distT="0" distB="0" distL="0" distR="0" wp14:anchorId="328EB2EE" wp14:editId="7FA24E45">
-            <wp:extent cx="5731510" cy="2440305"/>
-            <wp:effectExtent l="0" t="0" r="2540" b="0"/>
-            <wp:docPr id="6" name="Picture 6"/>
+          <wp:inline distT="0" distB="0" distL="0" distR="0" wp14:anchorId="71B39A50" wp14:editId="77E0F844">
+            <wp:extent cx="5731510" cy="2625090"/>
+            <wp:effectExtent l="0" t="0" r="2540" b="3810"/>
+            <wp:docPr id="4" name="Picture 4"/>
             <wp:cNvGraphicFramePr>
               <a:graphicFrameLocks xmlns:a="http://schemas.openxmlformats.org/drawingml/2006/main" noChangeAspect="1"/>
             </wp:cNvGraphicFramePr>
@@ -1992,7 +1972,7 @@
                   <pic:spPr>
                     <a:xfrm>
                       <a:off x="0" y="0"/>
-                      <a:ext cx="5731510" cy="2440305"/>
+                      <a:ext cx="5731510" cy="2625090"/>
                     </a:xfrm>
                     <a:prstGeom prst="rect">
                       <a:avLst/>
@@ -2022,18 +2002,22 @@
         </w:r>
       </w:fldSimple>
       <w:r>
-        <w:t>: RunTests.bat file location</w:t>
-      </w:r>
-    </w:p>
-    <w:p>
-      <w:r>
-        <w:t xml:space="preserve">The script first runs all the unit tests and the result can </w:t>
-      </w:r>
-      <w:r>
-        <w:t xml:space="preserve">then </w:t>
-      </w:r>
-      <w:r>
-        <w:t>be seen in the command line window.</w:t>
+        <w:t>: RunApplicationDev.bat file location</w:t>
+      </w:r>
+    </w:p>
+    <w:p>
+      <w:pPr>
+        <w:pStyle w:val="ListParagraph"/>
+        <w:numPr>
+          <w:ilvl w:val="0"/>
+          <w:numId w:val="13"/>
+        </w:numPr>
+      </w:pPr>
+      <w:r>
+        <w:t>D</w:t>
+      </w:r>
+      <w:r>
+        <w:t>ouble-click on RunTests.bat to run the test suite.</w:t>
       </w:r>
     </w:p>
     <w:p>
@@ -2047,10 +2031,10 @@
         </w:rPr>
         <w:lastRenderedPageBreak/>
         <w:drawing>
-          <wp:inline distT="0" distB="0" distL="0" distR="0" wp14:anchorId="269BB706" wp14:editId="3733A3CE">
-            <wp:extent cx="5731510" cy="3215005"/>
-            <wp:effectExtent l="0" t="0" r="2540" b="4445"/>
-            <wp:docPr id="7" name="Picture 7"/>
+          <wp:inline distT="0" distB="0" distL="0" distR="0" wp14:anchorId="450540A0" wp14:editId="5A4946F1">
+            <wp:extent cx="5731510" cy="2630805"/>
+            <wp:effectExtent l="0" t="0" r="2540" b="0"/>
+            <wp:docPr id="9" name="Picture 9"/>
             <wp:cNvGraphicFramePr>
               <a:graphicFrameLocks xmlns:a="http://schemas.openxmlformats.org/drawingml/2006/main" noChangeAspect="1"/>
             </wp:cNvGraphicFramePr>
@@ -2070,7 +2054,7 @@
                   <pic:spPr>
                     <a:xfrm>
                       <a:off x="0" y="0"/>
-                      <a:ext cx="5731510" cy="3215005"/>
+                      <a:ext cx="5731510" cy="2630805"/>
                     </a:xfrm>
                     <a:prstGeom prst="rect">
                       <a:avLst/>
@@ -2091,24 +2075,43 @@
       <w:r>
         <w:t xml:space="preserve">Figure </w:t>
       </w:r>
-      <w:fldSimple w:instr=" SEQ Figure \* ARABIC ">
-        <w:r>
-          <w:rPr>
-            <w:noProof/>
-          </w:rPr>
-          <w:t>6</w:t>
-        </w:r>
-      </w:fldSimple>
-      <w:r>
-        <w:t>: Unit tests output</w:t>
-      </w:r>
-    </w:p>
-    <w:p>
-      <w:r>
-        <w:t>The script will then begin opening multiple instances of the Google Chrome browser as it runs each functional test.</w:t>
-      </w:r>
-      <w:r>
-        <w:t xml:space="preserve"> Once all functional tests have finished running, the result can then be seen in the command line window.</w:t>
+      <w:r>
+        <w:fldChar w:fldCharType="begin"/>
+      </w:r>
+      <w:r>
+        <w:instrText xml:space="preserve"> </w:instrText>
+      </w:r>
+      <w:r>
+        <w:instrText xml:space="preserve">SEQ Figure \* ARABIC </w:instrText>
+      </w:r>
+      <w:r>
+        <w:fldChar w:fldCharType="separate"/>
+      </w:r>
+      <w:r>
+        <w:rPr>
+          <w:noProof/>
+        </w:rPr>
+        <w:t>6</w:t>
+      </w:r>
+      <w:r>
+        <w:rPr>
+          <w:noProof/>
+        </w:rPr>
+        <w:fldChar w:fldCharType="end"/>
+      </w:r>
+      <w:r>
+        <w:t>: RunTests.bat file location</w:t>
+      </w:r>
+    </w:p>
+    <w:p>
+      <w:r>
+        <w:t xml:space="preserve">The script first runs all the unit tests and the result can </w:t>
+      </w:r>
+      <w:r>
+        <w:t xml:space="preserve">then </w:t>
+      </w:r>
+      <w:r>
+        <w:t>be seen in the command line window.</w:t>
       </w:r>
     </w:p>
     <w:p>
@@ -2121,10 +2124,10 @@
           <w:noProof/>
         </w:rPr>
         <w:drawing>
-          <wp:inline distT="0" distB="0" distL="0" distR="0" wp14:anchorId="7B49C207" wp14:editId="3AF2BC15">
+          <wp:inline distT="0" distB="0" distL="0" distR="0" wp14:anchorId="269BB706" wp14:editId="3733A3CE">
             <wp:extent cx="5731510" cy="3215005"/>
             <wp:effectExtent l="0" t="0" r="2540" b="4445"/>
-            <wp:docPr id="8" name="Picture 8"/>
+            <wp:docPr id="7" name="Picture 7"/>
             <wp:cNvGraphicFramePr>
               <a:graphicFrameLocks xmlns:a="http://schemas.openxmlformats.org/drawingml/2006/main" noChangeAspect="1"/>
             </wp:cNvGraphicFramePr>
@@ -2165,14 +2168,115 @@
       <w:r>
         <w:t xml:space="preserve">Figure </w:t>
       </w:r>
-      <w:fldSimple w:instr=" SEQ Figure \* ARABIC ">
-        <w:r>
-          <w:rPr>
-            <w:noProof/>
-          </w:rPr>
-          <w:t>7</w:t>
-        </w:r>
-      </w:fldSimple>
+      <w:r>
+        <w:fldChar w:fldCharType="begin"/>
+      </w:r>
+      <w:r>
+        <w:instrText xml:space="preserve"> SEQ Figure \* ARABIC </w:instrText>
+      </w:r>
+      <w:r>
+        <w:fldChar w:fldCharType="separate"/>
+      </w:r>
+      <w:r>
+        <w:rPr>
+          <w:noProof/>
+        </w:rPr>
+        <w:t>7</w:t>
+      </w:r>
+      <w:r>
+        <w:rPr>
+          <w:noProof/>
+        </w:rPr>
+        <w:fldChar w:fldCharType="end"/>
+      </w:r>
+      <w:r>
+        <w:t>: Unit tests output</w:t>
+      </w:r>
+    </w:p>
+    <w:p>
+      <w:r>
+        <w:t>The script will then begin opening multiple instances of the Google Chrome browser as it runs each functional test.</w:t>
+      </w:r>
+      <w:r>
+        <w:t xml:space="preserve"> Once all functional tests have finished running, the result can then be seen in the command line window.</w:t>
+      </w:r>
+    </w:p>
+    <w:p>
+      <w:pPr>
+        <w:keepNext/>
+        <w:jc w:val="center"/>
+      </w:pPr>
+      <w:r>
+        <w:rPr>
+          <w:noProof/>
+        </w:rPr>
+        <w:lastRenderedPageBreak/>
+        <w:drawing>
+          <wp:inline distT="0" distB="0" distL="0" distR="0" wp14:anchorId="7B49C207" wp14:editId="3AF2BC15">
+            <wp:extent cx="5731510" cy="3215005"/>
+            <wp:effectExtent l="0" t="0" r="2540" b="4445"/>
+            <wp:docPr id="8" name="Picture 8"/>
+            <wp:cNvGraphicFramePr>
+              <a:graphicFrameLocks xmlns:a="http://schemas.openxmlformats.org/drawingml/2006/main" noChangeAspect="1"/>
+            </wp:cNvGraphicFramePr>
+            <a:graphic xmlns:a="http://schemas.openxmlformats.org/drawingml/2006/main">
+              <a:graphicData uri="http://schemas.openxmlformats.org/drawingml/2006/picture">
+                <pic:pic xmlns:pic="http://schemas.openxmlformats.org/drawingml/2006/picture">
+                  <pic:nvPicPr>
+                    <pic:cNvPr id="1" name=""/>
+                    <pic:cNvPicPr/>
+                  </pic:nvPicPr>
+                  <pic:blipFill>
+                    <a:blip r:embed="rId18"/>
+                    <a:stretch>
+                      <a:fillRect/>
+                    </a:stretch>
+                  </pic:blipFill>
+                  <pic:spPr>
+                    <a:xfrm>
+                      <a:off x="0" y="0"/>
+                      <a:ext cx="5731510" cy="3215005"/>
+                    </a:xfrm>
+                    <a:prstGeom prst="rect">
+                      <a:avLst/>
+                    </a:prstGeom>
+                  </pic:spPr>
+                </pic:pic>
+              </a:graphicData>
+            </a:graphic>
+          </wp:inline>
+        </w:drawing>
+      </w:r>
+    </w:p>
+    <w:p>
+      <w:pPr>
+        <w:pStyle w:val="Caption"/>
+        <w:jc w:val="center"/>
+      </w:pPr>
+      <w:r>
+        <w:t xml:space="preserve">Figure </w:t>
+      </w:r>
+      <w:r>
+        <w:fldChar w:fldCharType="begin"/>
+      </w:r>
+      <w:r>
+        <w:instrText xml:space="preserve"> SEQ Figure \* ARABIC </w:instrText>
+      </w:r>
+      <w:r>
+        <w:fldChar w:fldCharType="separate"/>
+      </w:r>
+      <w:r>
+        <w:rPr>
+          <w:noProof/>
+        </w:rPr>
+        <w:t>8</w:t>
+      </w:r>
+      <w:r>
+        <w:rPr>
+          <w:noProof/>
+        </w:rPr>
+        <w:fldChar w:fldCharType="end"/>
+      </w:r>
       <w:r>
         <w:t>: Functional tests output</w:t>
       </w:r>
@@ -2204,7 +2308,6 @@
     </w:p>
     <w:p>
       <w:r>
-        <w:lastRenderedPageBreak/>
         <w:t>Users are given one of three permission levels, restricted, view or edit. There are test accounts for each of these permission levels already added into the database</w:t>
       </w:r>
       <w:r>
@@ -2418,7 +2521,7 @@
       <w:r>
         <w:t xml:space="preserve">To log in to one of these accounts, navigate to </w:t>
       </w:r>
-      <w:hyperlink r:id="rId18" w:history="1">
+      <w:hyperlink r:id="rId19" w:history="1">
         <w:r>
           <w:rPr>
             <w:rStyle w:val="Hyperlink"/>
@@ -2492,6 +2595,7 @@
     </w:p>
     <w:p>
       <w:r>
+        <w:lastRenderedPageBreak/>
         <w:t xml:space="preserve">To view a quiz, click on the View Quiz button of the </w:t>
       </w:r>
       <w:proofErr w:type="gramStart"/>
@@ -2534,10 +2638,7 @@
       </w:r>
       <w:proofErr w:type="gramEnd"/>
       <w:r>
-        <w:t xml:space="preserve"> corner of the page labelled Create. </w:t>
-      </w:r>
-      <w:r>
-        <w:t xml:space="preserve">If you are unable to see this button it is likely the screen size of the </w:t>
+        <w:t xml:space="preserve"> corner of the page labelled Create. If you are unable to see this button it is likely the screen size of the </w:t>
       </w:r>
       <w:proofErr w:type="gramStart"/>
       <w:r>
@@ -2553,13 +2654,7 @@
       </w:r>
       <w:proofErr w:type="gramEnd"/>
       <w:r>
-        <w:t xml:space="preserve"> corner to show the </w:t>
-      </w:r>
-      <w:r>
-        <w:t>Create</w:t>
-      </w:r>
-      <w:r>
-        <w:t xml:space="preserve"> button.</w:t>
+        <w:t xml:space="preserve"> corner to show the Create button.</w:t>
       </w:r>
     </w:p>
     <w:p>
@@ -2594,7 +2689,6 @@
       </w:pPr>
       <w:bookmarkStart w:id="10" w:name="_Toc24020669"/>
       <w:r>
-        <w:lastRenderedPageBreak/>
         <w:t>Editing a Quiz</w:t>
       </w:r>
       <w:bookmarkEnd w:id="10"/>
@@ -2629,25 +2723,7 @@
     </w:p>
     <w:p>
       <w:r>
-        <w:t xml:space="preserve">To </w:t>
-      </w:r>
-      <w:r>
-        <w:t>delete</w:t>
-      </w:r>
-      <w:r>
-        <w:t xml:space="preserve"> a quiz, you must be logged in as a user with the Edit permission level. Once you are logged in as a user with the Edit permission level you will see a button labelled </w:t>
-      </w:r>
-      <w:r>
-        <w:t>Delete</w:t>
-      </w:r>
-      <w:r>
-        <w:t xml:space="preserve"> above every quiz on the list of quizzes page. Once you click this button you will be redirected to the </w:t>
-      </w:r>
-      <w:r>
-        <w:t>delete</w:t>
-      </w:r>
-      <w:r>
-        <w:t xml:space="preserve"> quiz page.</w:t>
+        <w:t>To delete a quiz, you must be logged in as a user with the Edit permission level. Once you are logged in as a user with the Edit permission level you will see a button labelled Delete above every quiz on the list of quizzes page. Once you click this button you will be redirected to the delete quiz page.</w:t>
       </w:r>
     </w:p>
     <w:p>
@@ -4709,7 +4785,7 @@
 </file>
 
 <file path=customXml/itemProps2.xml><?xml version="1.0" encoding="utf-8"?>
-<ds:datastoreItem xmlns:ds="http://schemas.openxmlformats.org/officeDocument/2006/customXml" ds:itemID="{9CF56443-4C7B-4897-A044-87281A2EED1A}">
+<ds:datastoreItem xmlns:ds="http://schemas.openxmlformats.org/officeDocument/2006/customXml" ds:itemID="{6A949152-88B9-4A7D-BAD8-A951C1694687}">
   <ds:schemaRefs>
     <ds:schemaRef ds:uri="http://schemas.openxmlformats.org/officeDocument/2006/bibliography"/>
   </ds:schemaRefs>

</xml_diff>